<commit_message>
moving stuff to custom code, seen in documentation
</commit_message>
<xml_diff>
--- a/documentation/Virtual Piggy Demandware Integration Manual v1.3.0.docx
+++ b/documentation/Virtual Piggy Demandware Integration Manual v1.3.0.docx
@@ -198,6 +198,7 @@
           <w:docPartUnique/>
         </w:docPartObj>
       </w:sdtPr>
+      <w:sdtEndPr/>
       <w:sdtContent>
         <w:p>
           <w:pPr>
@@ -1039,7 +1040,7 @@
               <w:rPr>
                 <w:webHidden/>
               </w:rPr>
-              <w:t>3-14</w:t>
+              <w:t>3-15</w:t>
             </w:r>
             <w:r>
               <w:rPr>
@@ -1177,7 +1178,7 @@
               <w:rPr>
                 <w:webHidden/>
               </w:rPr>
-              <w:t>4-17</w:t>
+              <w:t>4-18</w:t>
             </w:r>
             <w:r>
               <w:rPr>
@@ -1246,7 +1247,7 @@
               <w:rPr>
                 <w:webHidden/>
               </w:rPr>
-              <w:t>4-17</w:t>
+              <w:t>4-18</w:t>
             </w:r>
             <w:r>
               <w:rPr>
@@ -1315,7 +1316,7 @@
               <w:rPr>
                 <w:webHidden/>
               </w:rPr>
-              <w:t>4-17</w:t>
+              <w:t>4-18</w:t>
             </w:r>
             <w:r>
               <w:rPr>
@@ -1384,7 +1385,7 @@
               <w:rPr>
                 <w:webHidden/>
               </w:rPr>
-              <w:t>4-17</w:t>
+              <w:t>4-18</w:t>
             </w:r>
             <w:r>
               <w:rPr>
@@ -1453,7 +1454,7 @@
               <w:rPr>
                 <w:webHidden/>
               </w:rPr>
-              <w:t>5-18</w:t>
+              <w:t>5-19</w:t>
             </w:r>
             <w:r>
               <w:rPr>
@@ -1522,7 +1523,7 @@
               <w:rPr>
                 <w:webHidden/>
               </w:rPr>
-              <w:t>5-18</w:t>
+              <w:t>5-19</w:t>
             </w:r>
             <w:r>
               <w:rPr>
@@ -1591,7 +1592,7 @@
               <w:rPr>
                 <w:webHidden/>
               </w:rPr>
-              <w:t>5-18</w:t>
+              <w:t>5-19</w:t>
             </w:r>
             <w:r>
               <w:rPr>
@@ -1660,7 +1661,7 @@
               <w:rPr>
                 <w:webHidden/>
               </w:rPr>
-              <w:t>5-19</w:t>
+              <w:t>5-20</w:t>
             </w:r>
             <w:r>
               <w:rPr>
@@ -1729,7 +1730,7 @@
               <w:rPr>
                 <w:webHidden/>
               </w:rPr>
-              <w:t>6-22</w:t>
+              <w:t>6-23</w:t>
             </w:r>
             <w:r>
               <w:rPr>
@@ -1798,7 +1799,7 @@
               <w:rPr>
                 <w:webHidden/>
               </w:rPr>
-              <w:t>7-22</w:t>
+              <w:t>7-23</w:t>
             </w:r>
             <w:r>
               <w:rPr>
@@ -6137,40 +6138,580 @@
       <w:r>
         <w:t>pt_cart_VARS.isml</w:t>
       </w:r>
+      <w:bookmarkStart w:id="26" w:name="_GoBack"/>
+      <w:bookmarkEnd w:id="26"/>
       <w:proofErr w:type="spellEnd"/>
     </w:p>
     <w:p>
-      <w:r>
-        <w:t>Additionally use checkout/cart/</w:t>
+      <w:pPr>
+        <w:pStyle w:val="ListParagraph"/>
+        <w:numPr>
+          <w:ilvl w:val="0"/>
+          <w:numId w:val="36"/>
+        </w:numPr>
+      </w:pPr>
+      <w:r>
+        <w:t>checkout/cart/</w:t>
       </w:r>
       <w:proofErr w:type="spellStart"/>
       <w:r>
         <w:t>rightcolumn.isml</w:t>
       </w:r>
       <w:proofErr w:type="spellEnd"/>
-      <w:r>
-        <w:t xml:space="preserve"> file as </w:t>
-      </w:r>
-      <w:r>
-        <w:t xml:space="preserve">a </w:t>
-      </w:r>
-      <w:r>
-        <w:t xml:space="preserve">reference </w:t>
-      </w:r>
-      <w:r>
-        <w:t xml:space="preserve">as to </w:t>
-      </w:r>
-      <w:r>
-        <w:t xml:space="preserve">how the </w:t>
+    </w:p>
+    <w:p>
+      <w:pPr>
+        <w:pStyle w:val="ListParagraph"/>
+        <w:numPr>
+          <w:ilvl w:val="0"/>
+          <w:numId w:val="36"/>
+        </w:numPr>
+      </w:pPr>
+      <w:r>
+        <w:t>checkout/billing/</w:t>
+      </w:r>
+      <w:proofErr w:type="spellStart"/>
+      <w:r>
+        <w:t>paymentmethods.isml</w:t>
+      </w:r>
+      <w:proofErr w:type="spellEnd"/>
+    </w:p>
+    <w:p>
+      <w:pPr>
+        <w:pStyle w:val="ListParagraph"/>
+        <w:ind w:left="1440"/>
+      </w:pPr>
+    </w:p>
+    <w:p>
+      <w:pPr>
+        <w:pStyle w:val="ListParagraph"/>
+        <w:numPr>
+          <w:ilvl w:val="0"/>
+          <w:numId w:val="45"/>
+        </w:numPr>
+      </w:pPr>
+      <w:r>
+        <w:t xml:space="preserve">In </w:t>
       </w:r>
       <w:r>
         <w:rPr>
           <w:b/>
         </w:rPr>
-        <w:t>Oink</w:t>
-      </w:r>
-      <w:r>
-        <w:t xml:space="preserve"> login button should be inserted.</w:t>
+        <w:t>templates/default/checkout/</w:t>
+      </w:r>
+      <w:proofErr w:type="spellStart"/>
+      <w:r>
+        <w:rPr>
+          <w:b/>
+        </w:rPr>
+        <w:t>pt_checkout_</w:t>
+      </w:r>
+      <w:proofErr w:type="gramStart"/>
+      <w:r>
+        <w:rPr>
+          <w:b/>
+        </w:rPr>
+        <w:t>UI.isml</w:t>
+      </w:r>
+      <w:proofErr w:type="spellEnd"/>
+      <w:r>
+        <w:t xml:space="preserve">  and</w:t>
+      </w:r>
+      <w:proofErr w:type="gramEnd"/>
+      <w:r>
+        <w:t xml:space="preserve"> </w:t>
+      </w:r>
+      <w:r>
+        <w:rPr>
+          <w:b/>
+        </w:rPr>
+        <w:t>templates/default/checkout/cart/</w:t>
+      </w:r>
+      <w:proofErr w:type="spellStart"/>
+      <w:r>
+        <w:rPr>
+          <w:b/>
+        </w:rPr>
+        <w:t>pt_cart_UI.isml</w:t>
+      </w:r>
+      <w:proofErr w:type="spellEnd"/>
+      <w:r>
+        <w:t xml:space="preserve"> we need to include the </w:t>
+      </w:r>
+      <w:r>
+        <w:t>V</w:t>
+      </w:r>
+      <w:r>
+        <w:t>irtual</w:t>
+      </w:r>
+      <w:r>
+        <w:t xml:space="preserve"> P</w:t>
+      </w:r>
+      <w:r>
+        <w:t xml:space="preserve">iggy CSS file.  Append this line to the end of </w:t>
+      </w:r>
+      <w:r>
+        <w:t>both files</w:t>
+      </w:r>
+      <w:r>
+        <w:t>:</w:t>
+      </w:r>
+    </w:p>
+    <w:p>
+      <w:pPr>
+        <w:rPr>
+          <w:i/>
+        </w:rPr>
+      </w:pPr>
+      <w:r>
+        <w:rPr>
+          <w:i/>
+        </w:rPr>
+        <w:t xml:space="preserve">&lt;link </w:t>
+      </w:r>
+      <w:proofErr w:type="spellStart"/>
+      <w:r>
+        <w:rPr>
+          <w:i/>
+        </w:rPr>
+        <w:t>rel</w:t>
+      </w:r>
+      <w:proofErr w:type="spellEnd"/>
+      <w:r>
+        <w:rPr>
+          <w:i/>
+        </w:rPr>
+        <w:t>="</w:t>
+      </w:r>
+      <w:proofErr w:type="spellStart"/>
+      <w:r>
+        <w:rPr>
+          <w:i/>
+        </w:rPr>
+        <w:t>stylesheet</w:t>
+      </w:r>
+      <w:proofErr w:type="spellEnd"/>
+      <w:r>
+        <w:rPr>
+          <w:i/>
+        </w:rPr>
+        <w:t xml:space="preserve">" </w:t>
+      </w:r>
+      <w:proofErr w:type="spellStart"/>
+      <w:r>
+        <w:rPr>
+          <w:i/>
+        </w:rPr>
+        <w:t>href</w:t>
+      </w:r>
+      <w:proofErr w:type="spellEnd"/>
+      <w:r>
+        <w:rPr>
+          <w:i/>
+        </w:rPr>
+        <w:t>="${</w:t>
+      </w:r>
+      <w:proofErr w:type="spellStart"/>
+      <w:proofErr w:type="gramStart"/>
+      <w:r>
+        <w:rPr>
+          <w:i/>
+        </w:rPr>
+        <w:t>URLUtils.staticURL</w:t>
+      </w:r>
+      <w:proofErr w:type="spellEnd"/>
+      <w:r>
+        <w:rPr>
+          <w:i/>
+        </w:rPr>
+        <w:t>(</w:t>
+      </w:r>
+      <w:proofErr w:type="gramEnd"/>
+      <w:r>
+        <w:rPr>
+          <w:i/>
+        </w:rPr>
+        <w:t>'/</w:t>
+      </w:r>
+      <w:proofErr w:type="spellStart"/>
+      <w:r>
+        <w:rPr>
+          <w:i/>
+        </w:rPr>
+        <w:t>css</w:t>
+      </w:r>
+      <w:proofErr w:type="spellEnd"/>
+      <w:r>
+        <w:rPr>
+          <w:i/>
+        </w:rPr>
+        <w:t>/virtualpiggy.css')}" /&gt;</w:t>
+      </w:r>
+    </w:p>
+    <w:p>
+      <w:pPr>
+        <w:pStyle w:val="ListParagraph"/>
+        <w:numPr>
+          <w:ilvl w:val="0"/>
+          <w:numId w:val="45"/>
+        </w:numPr>
+      </w:pPr>
+      <w:r>
+        <w:t>In</w:t>
+      </w:r>
+      <w:r>
+        <w:t xml:space="preserve"> </w:t>
+      </w:r>
+      <w:r>
+        <w:rPr>
+          <w:b/>
+        </w:rPr>
+        <w:t>templates/default/checkout/</w:t>
+      </w:r>
+      <w:r>
+        <w:rPr>
+          <w:b/>
+        </w:rPr>
+        <w:t>cart</w:t>
+      </w:r>
+      <w:r>
+        <w:rPr>
+          <w:b/>
+        </w:rPr>
+        <w:t>/</w:t>
+      </w:r>
+      <w:proofErr w:type="spellStart"/>
+      <w:r>
+        <w:rPr>
+          <w:b/>
+        </w:rPr>
+        <w:t>pt_cart_</w:t>
+      </w:r>
+      <w:r>
+        <w:rPr>
+          <w:b/>
+        </w:rPr>
+        <w:t>VARS</w:t>
+      </w:r>
+      <w:r>
+        <w:rPr>
+          <w:b/>
+        </w:rPr>
+        <w:t>.isml</w:t>
+      </w:r>
+      <w:proofErr w:type="spellEnd"/>
+      <w:r>
+        <w:t xml:space="preserve"> we need to include the Virtual Piggy login dialog box.  Append this line to the end of the file:</w:t>
+      </w:r>
+    </w:p>
+    <w:p>
+      <w:pPr>
+        <w:rPr>
+          <w:i/>
+        </w:rPr>
+      </w:pPr>
+      <w:r>
+        <w:rPr>
+          <w:i/>
+        </w:rPr>
+        <w:t>&lt;</w:t>
+      </w:r>
+      <w:proofErr w:type="spellStart"/>
+      <w:r>
+        <w:rPr>
+          <w:i/>
+        </w:rPr>
+        <w:t>isinclude</w:t>
+      </w:r>
+      <w:proofErr w:type="spellEnd"/>
+      <w:r>
+        <w:rPr>
+          <w:i/>
+        </w:rPr>
+        <w:t xml:space="preserve"> template="checkout/cart/</w:t>
+      </w:r>
+      <w:proofErr w:type="spellStart"/>
+      <w:r>
+        <w:rPr>
+          <w:i/>
+        </w:rPr>
+        <w:t>vppt_cart_VARS</w:t>
+      </w:r>
+      <w:proofErr w:type="spellEnd"/>
+      <w:r>
+        <w:rPr>
+          <w:i/>
+        </w:rPr>
+        <w:t>" /&gt;</w:t>
+      </w:r>
+    </w:p>
+    <w:p>
+      <w:pPr>
+        <w:pStyle w:val="ListParagraph"/>
+        <w:numPr>
+          <w:ilvl w:val="0"/>
+          <w:numId w:val="45"/>
+        </w:numPr>
+      </w:pPr>
+      <w:r>
+        <w:t xml:space="preserve">In </w:t>
+      </w:r>
+      <w:r>
+        <w:rPr>
+          <w:b/>
+        </w:rPr>
+        <w:t>templates/default/checkout/cart/</w:t>
+      </w:r>
+      <w:proofErr w:type="spellStart"/>
+      <w:r>
+        <w:rPr>
+          <w:b/>
+        </w:rPr>
+        <w:t>rightcolumn.isml</w:t>
+      </w:r>
+      <w:proofErr w:type="spellEnd"/>
+      <w:r>
+        <w:t xml:space="preserve"> we need to include the login button.  The following lines should be added just above the “</w:t>
+      </w:r>
+      <w:proofErr w:type="spellStart"/>
+      <w:r>
+        <w:t>approachingdiscounts</w:t>
+      </w:r>
+      <w:proofErr w:type="spellEnd"/>
+      <w:r>
+        <w:t>” template:</w:t>
+      </w:r>
+    </w:p>
+    <w:p>
+      <w:pPr>
+        <w:rPr>
+          <w:i/>
+        </w:rPr>
+      </w:pPr>
+      <w:r>
+        <w:rPr>
+          <w:i/>
+        </w:rPr>
+        <w:t>&lt;</w:t>
+      </w:r>
+      <w:proofErr w:type="spellStart"/>
+      <w:proofErr w:type="gramStart"/>
+      <w:r>
+        <w:rPr>
+          <w:i/>
+        </w:rPr>
+        <w:t>iscomment</w:t>
+      </w:r>
+      <w:proofErr w:type="spellEnd"/>
+      <w:r>
+        <w:rPr>
+          <w:i/>
+        </w:rPr>
+        <w:t>&gt;</w:t>
+      </w:r>
+      <w:proofErr w:type="gramEnd"/>
+      <w:r>
+        <w:rPr>
+          <w:i/>
+        </w:rPr>
+        <w:t xml:space="preserve">Display button for </w:t>
+      </w:r>
+      <w:proofErr w:type="spellStart"/>
+      <w:r>
+        <w:rPr>
+          <w:i/>
+        </w:rPr>
+        <w:t>VirtualPiggy</w:t>
+      </w:r>
+      <w:proofErr w:type="spellEnd"/>
+      <w:r>
+        <w:rPr>
+          <w:i/>
+        </w:rPr>
+        <w:t>&lt;/</w:t>
+      </w:r>
+      <w:proofErr w:type="spellStart"/>
+      <w:r>
+        <w:rPr>
+          <w:i/>
+        </w:rPr>
+        <w:t>iscomment</w:t>
+      </w:r>
+      <w:proofErr w:type="spellEnd"/>
+      <w:r>
+        <w:rPr>
+          <w:i/>
+        </w:rPr>
+        <w:t>&gt;</w:t>
+      </w:r>
+    </w:p>
+    <w:p>
+      <w:r>
+        <w:rPr>
+          <w:i/>
+        </w:rPr>
+        <w:t>&lt;</w:t>
+      </w:r>
+      <w:proofErr w:type="spellStart"/>
+      <w:r>
+        <w:rPr>
+          <w:i/>
+        </w:rPr>
+        <w:t>isinclude</w:t>
+      </w:r>
+      <w:proofErr w:type="spellEnd"/>
+      <w:r>
+        <w:rPr>
+          <w:i/>
+        </w:rPr>
+        <w:t xml:space="preserve"> template="</w:t>
+      </w:r>
+      <w:proofErr w:type="spellStart"/>
+      <w:r>
+        <w:rPr>
+          <w:i/>
+        </w:rPr>
+        <w:t>virtualpiggy</w:t>
+      </w:r>
+      <w:proofErr w:type="spellEnd"/>
+      <w:r>
+        <w:rPr>
+          <w:i/>
+        </w:rPr>
+        <w:t>/cart/</w:t>
+      </w:r>
+      <w:proofErr w:type="spellStart"/>
+      <w:r>
+        <w:rPr>
+          <w:i/>
+        </w:rPr>
+        <w:t>loginbutton</w:t>
+      </w:r>
+      <w:proofErr w:type="spellEnd"/>
+      <w:r>
+        <w:rPr>
+          <w:i/>
+        </w:rPr>
+        <w:t>"/&gt;</w:t>
+      </w:r>
+    </w:p>
+    <w:p>
+      <w:pPr>
+        <w:pStyle w:val="ListParagraph"/>
+        <w:numPr>
+          <w:ilvl w:val="0"/>
+          <w:numId w:val="45"/>
+        </w:numPr>
+      </w:pPr>
+      <w:r>
+        <w:t xml:space="preserve">In </w:t>
+      </w:r>
+      <w:r>
+        <w:rPr>
+          <w:b/>
+        </w:rPr>
+        <w:t>templates/default/checkout/billing/</w:t>
+      </w:r>
+      <w:proofErr w:type="spellStart"/>
+      <w:r>
+        <w:rPr>
+          <w:b/>
+        </w:rPr>
+        <w:t>paymentmethods.isml</w:t>
+      </w:r>
+      <w:proofErr w:type="spellEnd"/>
+      <w:r>
+        <w:t xml:space="preserve"> we need to add lines to include VIRTUAL_PIGGY as a payment method.  The following lines should be added within the payment-method-options loop:</w:t>
+      </w:r>
+    </w:p>
+    <w:p>
+      <w:pPr>
+        <w:rPr>
+          <w:i/>
+        </w:rPr>
+      </w:pPr>
+      <w:r>
+        <w:rPr>
+          <w:i/>
+        </w:rPr>
+        <w:t>&lt;</w:t>
+      </w:r>
+      <w:proofErr w:type="spellStart"/>
+      <w:proofErr w:type="gramStart"/>
+      <w:r>
+        <w:rPr>
+          <w:i/>
+        </w:rPr>
+        <w:t>iscomment</w:t>
+      </w:r>
+      <w:proofErr w:type="spellEnd"/>
+      <w:r>
+        <w:rPr>
+          <w:i/>
+        </w:rPr>
+        <w:t>&gt;</w:t>
+      </w:r>
+      <w:proofErr w:type="gramEnd"/>
+      <w:r>
+        <w:rPr>
+          <w:i/>
+        </w:rPr>
+        <w:t>Ignore VIRTUAL_PIGGY method.&lt;/</w:t>
+      </w:r>
+      <w:proofErr w:type="spellStart"/>
+      <w:r>
+        <w:rPr>
+          <w:i/>
+        </w:rPr>
+        <w:t>iscomment</w:t>
+      </w:r>
+      <w:proofErr w:type="spellEnd"/>
+      <w:r>
+        <w:rPr>
+          <w:i/>
+        </w:rPr>
+        <w:t>&gt;</w:t>
+      </w:r>
+    </w:p>
+    <w:p>
+      <w:pPr>
+        <w:rPr>
+          <w:i/>
+        </w:rPr>
+      </w:pPr>
+      <w:r>
+        <w:rPr>
+          <w:i/>
+        </w:rPr>
+        <w:t>&lt;</w:t>
+      </w:r>
+      <w:proofErr w:type="spellStart"/>
+      <w:r>
+        <w:rPr>
+          <w:i/>
+        </w:rPr>
+        <w:t>isif</w:t>
+      </w:r>
+      <w:proofErr w:type="spellEnd"/>
+      <w:r>
+        <w:rPr>
+          <w:i/>
+        </w:rPr>
+        <w:t xml:space="preserve"> condition="${</w:t>
+      </w:r>
+      <w:proofErr w:type="gramStart"/>
+      <w:r>
+        <w:rPr>
+          <w:i/>
+        </w:rPr>
+        <w:t>paymentMethodType.value.equals(</w:t>
+      </w:r>
+      <w:proofErr w:type="gramEnd"/>
+      <w:r>
+        <w:rPr>
+          <w:i/>
+        </w:rPr>
+        <w:t>'VIRTUAL_PIGGY')}"&gt;&lt;iscontinue/&gt;&lt;/isif&gt;</w:t>
       </w:r>
     </w:p>
     <w:p>
@@ -6326,6 +6867,7 @@
     <w:p/>
     <w:p>
       <w:r>
+        <w:lastRenderedPageBreak/>
         <w:t xml:space="preserve">In order to add shipping method selection to the VP checkout screen, please refer to the checkout template inside </w:t>
       </w:r>
       <w:proofErr w:type="spellStart"/>
@@ -6535,7 +7077,6 @@
           <w:noProof/>
           <w:lang w:bidi="ar-SA"/>
         </w:rPr>
-        <w:lastRenderedPageBreak/>
         <w:drawing>
           <wp:inline distT="0" distB="0" distL="0" distR="0" wp14:anchorId="5EC8E862" wp14:editId="61316563">
             <wp:extent cx="6188710" cy="2973070"/>
@@ -6651,11 +7192,11 @@
       <w:pPr>
         <w:pStyle w:val="Heading2"/>
       </w:pPr>
-      <w:bookmarkStart w:id="26" w:name="_Toc389461728"/>
+      <w:bookmarkStart w:id="27" w:name="_Toc389461728"/>
       <w:r>
         <w:t>External Interfaces</w:t>
       </w:r>
-      <w:bookmarkEnd w:id="26"/>
+      <w:bookmarkEnd w:id="27"/>
     </w:p>
     <w:p/>
     <w:p>
@@ -7147,7 +7688,6 @@
                 <w:szCs w:val="16"/>
                 <w:shd w:val="clear" w:color="auto" w:fill="FFFFFF"/>
               </w:rPr>
-              <w:lastRenderedPageBreak/>
               <w:t>GetPaymentAccounts</w:t>
             </w:r>
             <w:proofErr w:type="spellEnd"/>
@@ -7504,11 +8044,11 @@
       <w:pPr>
         <w:pStyle w:val="Heading2"/>
       </w:pPr>
-      <w:bookmarkStart w:id="27" w:name="_Toc389461729"/>
+      <w:bookmarkStart w:id="28" w:name="_Toc389461729"/>
       <w:r>
         <w:t>Testing</w:t>
       </w:r>
-      <w:bookmarkEnd w:id="27"/>
+      <w:bookmarkEnd w:id="28"/>
     </w:p>
     <w:p/>
     <w:p>
@@ -7607,6 +8147,7 @@
         </w:numPr>
       </w:pPr>
       <w:r>
+        <w:lastRenderedPageBreak/>
         <w:t>Child Checkout</w:t>
       </w:r>
     </w:p>
@@ -7822,7 +8363,6 @@
       </w:pPr>
       <w:proofErr w:type="spellStart"/>
       <w:r>
-        <w:lastRenderedPageBreak/>
         <w:t>G</w:t>
       </w:r>
       <w:r>
@@ -7942,6 +8482,7 @@
         <w:ind w:left="0"/>
       </w:pPr>
       <w:r>
+        <w:lastRenderedPageBreak/>
         <w:br w:type="page"/>
       </w:r>
     </w:p>
@@ -7950,24 +8491,24 @@
       <w:pPr>
         <w:pStyle w:val="Heading1"/>
       </w:pPr>
-      <w:bookmarkStart w:id="28" w:name="_Toc389461730"/>
-      <w:bookmarkStart w:id="29" w:name="_Toc245264376"/>
+      <w:bookmarkStart w:id="29" w:name="_Toc389461730"/>
+      <w:bookmarkStart w:id="30" w:name="_Toc245264376"/>
       <w:bookmarkEnd w:id="18"/>
       <w:r>
         <w:t>Operations, Maintenance</w:t>
       </w:r>
-      <w:bookmarkEnd w:id="28"/>
+      <w:bookmarkEnd w:id="29"/>
     </w:p>
     <w:p/>
     <w:p>
       <w:pPr>
         <w:pStyle w:val="Heading2"/>
       </w:pPr>
-      <w:bookmarkStart w:id="30" w:name="_Toc389461731"/>
+      <w:bookmarkStart w:id="31" w:name="_Toc389461731"/>
       <w:r>
         <w:t>Data Storage</w:t>
       </w:r>
-      <w:bookmarkEnd w:id="30"/>
+      <w:bookmarkEnd w:id="31"/>
     </w:p>
     <w:p>
       <w:pPr>
@@ -8155,11 +8696,11 @@
       <w:pPr>
         <w:pStyle w:val="Heading2"/>
       </w:pPr>
-      <w:bookmarkStart w:id="31" w:name="_Toc389461732"/>
+      <w:bookmarkStart w:id="32" w:name="_Toc389461732"/>
       <w:r>
         <w:t>Availability</w:t>
       </w:r>
-      <w:bookmarkEnd w:id="31"/>
+      <w:bookmarkEnd w:id="32"/>
     </w:p>
     <w:p>
       <w:pPr>
@@ -8268,11 +8809,11 @@
       <w:pPr>
         <w:pStyle w:val="Heading2"/>
       </w:pPr>
-      <w:bookmarkStart w:id="32" w:name="_Toc389461733"/>
+      <w:bookmarkStart w:id="33" w:name="_Toc389461733"/>
       <w:r>
         <w:t>Support</w:t>
       </w:r>
-      <w:bookmarkEnd w:id="32"/>
+      <w:bookmarkEnd w:id="33"/>
     </w:p>
     <w:p>
       <w:pPr>
@@ -8356,9 +8897,9 @@
           <w:szCs w:val="24"/>
         </w:rPr>
       </w:pPr>
-      <w:bookmarkStart w:id="33" w:name="_Toc279703491"/>
-      <w:bookmarkStart w:id="34" w:name="_Toc279703584"/>
-      <w:bookmarkEnd w:id="29"/>
+      <w:bookmarkStart w:id="34" w:name="_Toc279703491"/>
+      <w:bookmarkStart w:id="35" w:name="_Toc279703584"/>
+      <w:bookmarkEnd w:id="30"/>
       <w:r>
         <w:br w:type="page"/>
       </w:r>
@@ -8367,14 +8908,14 @@
       <w:pPr>
         <w:pStyle w:val="Heading1"/>
       </w:pPr>
-      <w:bookmarkStart w:id="35" w:name="_Toc389461734"/>
-      <w:bookmarkEnd w:id="33"/>
+      <w:bookmarkStart w:id="36" w:name="_Toc389461734"/>
       <w:bookmarkEnd w:id="34"/>
+      <w:bookmarkEnd w:id="35"/>
       <w:r>
         <w:lastRenderedPageBreak/>
         <w:t>User Guide</w:t>
       </w:r>
-      <w:bookmarkEnd w:id="35"/>
+      <w:bookmarkEnd w:id="36"/>
     </w:p>
     <w:p>
       <w:pPr>
@@ -8386,11 +8927,11 @@
       <w:pPr>
         <w:pStyle w:val="Heading2"/>
       </w:pPr>
-      <w:bookmarkStart w:id="36" w:name="_Toc389461735"/>
+      <w:bookmarkStart w:id="37" w:name="_Toc389461735"/>
       <w:r>
         <w:t>Roles, Responsibilities</w:t>
       </w:r>
-      <w:bookmarkEnd w:id="36"/>
+      <w:bookmarkEnd w:id="37"/>
     </w:p>
     <w:p>
       <w:pPr>
@@ -8441,12 +8982,12 @@
       <w:pPr>
         <w:pStyle w:val="Heading2"/>
       </w:pPr>
-      <w:bookmarkStart w:id="37" w:name="_Toc389461736"/>
-      <w:bookmarkStart w:id="38" w:name="_Toc265049819"/>
+      <w:bookmarkStart w:id="38" w:name="_Toc389461736"/>
+      <w:bookmarkStart w:id="39" w:name="_Toc265049819"/>
       <w:r>
         <w:t>Business Manager</w:t>
       </w:r>
-      <w:bookmarkEnd w:id="37"/>
+      <w:bookmarkEnd w:id="38"/>
     </w:p>
     <w:p>
       <w:pPr>
@@ -8458,9 +8999,9 @@
       </w:pPr>
     </w:p>
     <w:p>
-      <w:bookmarkStart w:id="39" w:name="_Toc279703497"/>
-      <w:bookmarkStart w:id="40" w:name="_Toc279703590"/>
-      <w:bookmarkEnd w:id="38"/>
+      <w:bookmarkStart w:id="40" w:name="_Toc279703497"/>
+      <w:bookmarkStart w:id="41" w:name="_Toc279703590"/>
+      <w:bookmarkEnd w:id="39"/>
       <w:r>
         <w:t>In</w:t>
       </w:r>
@@ -8654,12 +9195,12 @@
       <w:pPr>
         <w:pStyle w:val="Heading2"/>
       </w:pPr>
-      <w:bookmarkStart w:id="41" w:name="_Toc389461737"/>
+      <w:bookmarkStart w:id="42" w:name="_Toc389461737"/>
       <w:r>
         <w:lastRenderedPageBreak/>
         <w:t>Storefront Functionality</w:t>
       </w:r>
-      <w:bookmarkEnd w:id="41"/>
+      <w:bookmarkEnd w:id="42"/>
     </w:p>
     <w:p>
       <w:pPr>
@@ -9579,22 +10120,22 @@
       <w:pPr>
         <w:pStyle w:val="Heading1"/>
       </w:pPr>
-      <w:bookmarkStart w:id="42" w:name="_Toc389461738"/>
-      <w:bookmarkEnd w:id="39"/>
+      <w:bookmarkStart w:id="43" w:name="_Toc389461738"/>
       <w:bookmarkEnd w:id="40"/>
+      <w:bookmarkEnd w:id="41"/>
       <w:r>
         <w:lastRenderedPageBreak/>
         <w:t>Known Issues</w:t>
       </w:r>
-      <w:bookmarkEnd w:id="42"/>
+      <w:bookmarkEnd w:id="43"/>
     </w:p>
     <w:p/>
     <w:p>
       <w:pPr>
         <w:jc w:val="both"/>
       </w:pPr>
-      <w:bookmarkStart w:id="43" w:name="_Toc279703500"/>
-      <w:bookmarkStart w:id="44" w:name="_Toc279703593"/>
+      <w:bookmarkStart w:id="44" w:name="_Toc279703500"/>
+      <w:bookmarkStart w:id="45" w:name="_Toc279703593"/>
       <w:r>
         <w:t xml:space="preserve">The web service calls to Virtual Piggy are currently not configured to use any timeout values.  </w:t>
       </w:r>
@@ -9611,13 +10152,13 @@
       <w:pPr>
         <w:pStyle w:val="Heading1"/>
       </w:pPr>
-      <w:bookmarkStart w:id="45" w:name="_Toc389461739"/>
-      <w:bookmarkEnd w:id="43"/>
+      <w:bookmarkStart w:id="46" w:name="_Toc389461739"/>
       <w:bookmarkEnd w:id="44"/>
+      <w:bookmarkEnd w:id="45"/>
       <w:r>
         <w:t>Release History</w:t>
       </w:r>
-      <w:bookmarkEnd w:id="45"/>
+      <w:bookmarkEnd w:id="46"/>
     </w:p>
     <w:p>
       <w:pPr>
@@ -9633,8 +10174,8 @@
           <w:szCs w:val="18"/>
         </w:rPr>
       </w:pPr>
-      <w:bookmarkStart w:id="46" w:name="_Toc279703501"/>
-      <w:bookmarkStart w:id="47" w:name="_Toc279703594"/>
+      <w:bookmarkStart w:id="47" w:name="_Toc279703501"/>
+      <w:bookmarkStart w:id="48" w:name="_Toc279703594"/>
     </w:p>
     <w:tbl>
       <w:tblPr>
@@ -9773,7 +10314,6 @@
                 <w:szCs w:val="18"/>
               </w:rPr>
             </w:pPr>
-            <w:bookmarkStart w:id="48" w:name="_GoBack" w:colFirst="0" w:colLast="3"/>
             <w:r>
               <w:rPr>
                 <w:rFonts w:ascii="Trebuchet MS" w:hAnsi="Trebuchet MS"/>
@@ -9889,128 +10429,6 @@
                 <w:szCs w:val="18"/>
               </w:rPr>
               <w:t xml:space="preserve"> functionality, so it can be added to the payment gateway for OMS processing.  This process is PCI compliant and utilizes regular DW payment gateway logic. </w:t>
-            </w:r>
-          </w:p>
-        </w:tc>
-      </w:tr>
-      <w:bookmarkEnd w:id="48"/>
-      <w:tr>
-        <w:tc>
-          <w:tcPr>
-            <w:tcW w:w="1942" w:type="dxa"/>
-            <w:tcMar>
-              <w:top w:w="58" w:type="dxa"/>
-              <w:left w:w="115" w:type="dxa"/>
-              <w:right w:w="115" w:type="dxa"/>
-            </w:tcMar>
-          </w:tcPr>
-          <w:p>
-            <w:pPr>
-              <w:pStyle w:val="BodyText"/>
-              <w:keepNext/>
-              <w:rPr>
-                <w:rFonts w:ascii="Trebuchet MS" w:hAnsi="Trebuchet MS"/>
-                <w:sz w:val="18"/>
-                <w:szCs w:val="18"/>
-              </w:rPr>
-            </w:pPr>
-            <w:r>
-              <w:rPr>
-                <w:rFonts w:ascii="Trebuchet MS" w:hAnsi="Trebuchet MS"/>
-                <w:sz w:val="18"/>
-                <w:szCs w:val="18"/>
-              </w:rPr>
-              <w:t>1.</w:t>
-            </w:r>
-            <w:r>
-              <w:rPr>
-                <w:rFonts w:ascii="Trebuchet MS" w:hAnsi="Trebuchet MS"/>
-                <w:sz w:val="18"/>
-                <w:szCs w:val="18"/>
-              </w:rPr>
-              <w:t>2</w:t>
-            </w:r>
-            <w:r>
-              <w:rPr>
-                <w:rFonts w:ascii="Trebuchet MS" w:hAnsi="Trebuchet MS"/>
-                <w:sz w:val="18"/>
-                <w:szCs w:val="18"/>
-              </w:rPr>
-              <w:t>.</w:t>
-            </w:r>
-            <w:r>
-              <w:rPr>
-                <w:rFonts w:ascii="Trebuchet MS" w:hAnsi="Trebuchet MS"/>
-                <w:sz w:val="18"/>
-                <w:szCs w:val="18"/>
-              </w:rPr>
-              <w:t>0</w:t>
-            </w:r>
-          </w:p>
-        </w:tc>
-        <w:tc>
-          <w:tcPr>
-            <w:tcW w:w="2436" w:type="dxa"/>
-            <w:tcMar>
-              <w:top w:w="58" w:type="dxa"/>
-              <w:left w:w="115" w:type="dxa"/>
-              <w:right w:w="115" w:type="dxa"/>
-            </w:tcMar>
-          </w:tcPr>
-          <w:p>
-            <w:pPr>
-              <w:pStyle w:val="BodyText"/>
-              <w:keepNext/>
-              <w:rPr>
-                <w:rFonts w:ascii="Trebuchet MS" w:hAnsi="Trebuchet MS"/>
-                <w:sz w:val="18"/>
-                <w:szCs w:val="18"/>
-              </w:rPr>
-            </w:pPr>
-            <w:r>
-              <w:rPr>
-                <w:rFonts w:ascii="Trebuchet MS" w:hAnsi="Trebuchet MS"/>
-                <w:sz w:val="18"/>
-                <w:szCs w:val="18"/>
-              </w:rPr>
-              <w:t>12/13/2013</w:t>
-            </w:r>
-            <w:r>
-              <w:rPr>
-                <w:rFonts w:ascii="Trebuchet MS" w:hAnsi="Trebuchet MS"/>
-                <w:sz w:val="18"/>
-                <w:szCs w:val="18"/>
-              </w:rPr>
-              <w:t>&gt;</w:t>
-            </w:r>
-          </w:p>
-        </w:tc>
-        <w:tc>
-          <w:tcPr>
-            <w:tcW w:w="4980" w:type="dxa"/>
-            <w:tcMar>
-              <w:top w:w="58" w:type="dxa"/>
-              <w:left w:w="115" w:type="dxa"/>
-              <w:right w:w="115" w:type="dxa"/>
-            </w:tcMar>
-          </w:tcPr>
-          <w:p>
-            <w:pPr>
-              <w:pStyle w:val="BodyText"/>
-              <w:keepNext/>
-              <w:rPr>
-                <w:rFonts w:ascii="Trebuchet MS" w:hAnsi="Trebuchet MS"/>
-                <w:sz w:val="18"/>
-                <w:szCs w:val="18"/>
-              </w:rPr>
-            </w:pPr>
-            <w:r>
-              <w:rPr>
-                <w:rFonts w:ascii="Trebuchet MS" w:hAnsi="Trebuchet MS"/>
-                <w:sz w:val="18"/>
-                <w:szCs w:val="18"/>
-              </w:rPr>
-              <w:t xml:space="preserve">Virtual Piggy rebranded to “Oink” </w:t>
             </w:r>
           </w:p>
         </w:tc>
@@ -10049,7 +10467,7 @@
                 <w:sz w:val="18"/>
                 <w:szCs w:val="18"/>
               </w:rPr>
-              <w:t>1</w:t>
+              <w:t>2</w:t>
             </w:r>
             <w:r>
               <w:rPr>
@@ -10094,7 +10512,15 @@
                 <w:sz w:val="18"/>
                 <w:szCs w:val="18"/>
               </w:rPr>
-              <w:t>10/17/2012</w:t>
+              <w:t>12/13/2013</w:t>
+            </w:r>
+            <w:r>
+              <w:rPr>
+                <w:rFonts w:ascii="Trebuchet MS" w:hAnsi="Trebuchet MS"/>
+                <w:sz w:val="18"/>
+                <w:szCs w:val="18"/>
+              </w:rPr>
+              <w:t>&gt;</w:t>
             </w:r>
           </w:p>
         </w:tc>
@@ -10123,13 +10549,126 @@
                 <w:sz w:val="18"/>
                 <w:szCs w:val="18"/>
               </w:rPr>
-              <w:t>Initial release</w:t>
+              <w:t xml:space="preserve">Virtual Piggy rebranded to “Oink” </w:t>
             </w:r>
           </w:p>
         </w:tc>
       </w:tr>
-      <w:bookmarkEnd w:id="46"/>
+      <w:tr>
+        <w:tc>
+          <w:tcPr>
+            <w:tcW w:w="1942" w:type="dxa"/>
+            <w:tcMar>
+              <w:top w:w="58" w:type="dxa"/>
+              <w:left w:w="115" w:type="dxa"/>
+              <w:right w:w="115" w:type="dxa"/>
+            </w:tcMar>
+          </w:tcPr>
+          <w:p>
+            <w:pPr>
+              <w:pStyle w:val="BodyText"/>
+              <w:keepNext/>
+              <w:rPr>
+                <w:rFonts w:ascii="Trebuchet MS" w:hAnsi="Trebuchet MS"/>
+                <w:sz w:val="18"/>
+                <w:szCs w:val="18"/>
+              </w:rPr>
+            </w:pPr>
+            <w:r>
+              <w:rPr>
+                <w:rFonts w:ascii="Trebuchet MS" w:hAnsi="Trebuchet MS"/>
+                <w:sz w:val="18"/>
+                <w:szCs w:val="18"/>
+              </w:rPr>
+              <w:t>1.</w:t>
+            </w:r>
+            <w:r>
+              <w:rPr>
+                <w:rFonts w:ascii="Trebuchet MS" w:hAnsi="Trebuchet MS"/>
+                <w:sz w:val="18"/>
+                <w:szCs w:val="18"/>
+              </w:rPr>
+              <w:t>1</w:t>
+            </w:r>
+            <w:r>
+              <w:rPr>
+                <w:rFonts w:ascii="Trebuchet MS" w:hAnsi="Trebuchet MS"/>
+                <w:sz w:val="18"/>
+                <w:szCs w:val="18"/>
+              </w:rPr>
+              <w:t>.</w:t>
+            </w:r>
+            <w:r>
+              <w:rPr>
+                <w:rFonts w:ascii="Trebuchet MS" w:hAnsi="Trebuchet MS"/>
+                <w:sz w:val="18"/>
+                <w:szCs w:val="18"/>
+              </w:rPr>
+              <w:t>0</w:t>
+            </w:r>
+          </w:p>
+        </w:tc>
+        <w:tc>
+          <w:tcPr>
+            <w:tcW w:w="2436" w:type="dxa"/>
+            <w:tcMar>
+              <w:top w:w="58" w:type="dxa"/>
+              <w:left w:w="115" w:type="dxa"/>
+              <w:right w:w="115" w:type="dxa"/>
+            </w:tcMar>
+          </w:tcPr>
+          <w:p>
+            <w:pPr>
+              <w:pStyle w:val="BodyText"/>
+              <w:keepNext/>
+              <w:rPr>
+                <w:rFonts w:ascii="Trebuchet MS" w:hAnsi="Trebuchet MS"/>
+                <w:sz w:val="18"/>
+                <w:szCs w:val="18"/>
+              </w:rPr>
+            </w:pPr>
+            <w:r>
+              <w:rPr>
+                <w:rFonts w:ascii="Trebuchet MS" w:hAnsi="Trebuchet MS"/>
+                <w:sz w:val="18"/>
+                <w:szCs w:val="18"/>
+              </w:rPr>
+              <w:t>10/17/2012</w:t>
+            </w:r>
+          </w:p>
+        </w:tc>
+        <w:tc>
+          <w:tcPr>
+            <w:tcW w:w="4980" w:type="dxa"/>
+            <w:tcMar>
+              <w:top w:w="58" w:type="dxa"/>
+              <w:left w:w="115" w:type="dxa"/>
+              <w:right w:w="115" w:type="dxa"/>
+            </w:tcMar>
+          </w:tcPr>
+          <w:p>
+            <w:pPr>
+              <w:pStyle w:val="BodyText"/>
+              <w:keepNext/>
+              <w:rPr>
+                <w:rFonts w:ascii="Trebuchet MS" w:hAnsi="Trebuchet MS"/>
+                <w:sz w:val="18"/>
+                <w:szCs w:val="18"/>
+              </w:rPr>
+            </w:pPr>
+            <w:r>
+              <w:rPr>
+                <w:rFonts w:ascii="Trebuchet MS" w:hAnsi="Trebuchet MS"/>
+                <w:sz w:val="18"/>
+                <w:szCs w:val="18"/>
+              </w:rPr>
+              <w:t>Initial release</w:t>
+            </w:r>
+          </w:p>
+        </w:tc>
+      </w:tr>
       <w:bookmarkEnd w:id="47"/>
+      <w:bookmarkEnd w:id="48"/>
     </w:tbl>
     <w:p>
       <w:pPr>
@@ -10364,7 +10903,7 @@
               <w:sz w:val="18"/>
               <w:szCs w:val="18"/>
             </w:rPr>
-            <w:t>5-20</w:t>
+            <w:t>3-14</w:t>
           </w:r>
           <w:r>
             <w:rPr>
@@ -13100,7 +13639,7 @@
   <w:abstractNum w:abstractNumId="31">
     <w:nsid w:val="562F13CB"/>
     <w:multiLevelType w:val="hybridMultilevel"/>
-    <w:tmpl w:val="10EA57BE"/>
+    <w:tmpl w:val="0F28DF94"/>
     <w:lvl w:ilvl="0" w:tplc="04090001">
       <w:start w:val="1"/>
       <w:numFmt w:val="bullet"/>
@@ -13113,7 +13652,7 @@
         <w:rFonts w:ascii="Symbol" w:hAnsi="Symbol" w:hint="default"/>
       </w:rPr>
     </w:lvl>
-    <w:lvl w:ilvl="1" w:tplc="04090003" w:tentative="1">
+    <w:lvl w:ilvl="1" w:tplc="04090003">
       <w:start w:val="1"/>
       <w:numFmt w:val="bullet"/>
       <w:lvlText w:val="o"/>
@@ -14233,6 +14772,95 @@
     </w:lvl>
   </w:abstractNum>
   <w:abstractNum w:abstractNumId="41">
+    <w:nsid w:val="76951379"/>
+    <w:multiLevelType w:val="hybridMultilevel"/>
+    <w:tmpl w:val="332C83F2"/>
+    <w:lvl w:ilvl="0" w:tplc="04185376">
+      <w:start w:val="1"/>
+      <w:numFmt w:val="decimal"/>
+      <w:lvlText w:val="%1."/>
+      <w:lvlJc w:val="left"/>
+      <w:pPr>
+        <w:ind w:left="1440" w:hanging="360"/>
+      </w:pPr>
+      <w:rPr>
+        <w:rFonts w:hint="default"/>
+      </w:rPr>
+    </w:lvl>
+    <w:lvl w:ilvl="1" w:tplc="04090019" w:tentative="1">
+      <w:start w:val="1"/>
+      <w:numFmt w:val="lowerLetter"/>
+      <w:lvlText w:val="%2."/>
+      <w:lvlJc w:val="left"/>
+      <w:pPr>
+        <w:ind w:left="2160" w:hanging="360"/>
+      </w:pPr>
+    </w:lvl>
+    <w:lvl w:ilvl="2" w:tplc="0409001B" w:tentative="1">
+      <w:start w:val="1"/>
+      <w:numFmt w:val="lowerRoman"/>
+      <w:lvlText w:val="%3."/>
+      <w:lvlJc w:val="right"/>
+      <w:pPr>
+        <w:ind w:left="2880" w:hanging="180"/>
+      </w:pPr>
+    </w:lvl>
+    <w:lvl w:ilvl="3" w:tplc="0409000F" w:tentative="1">
+      <w:start w:val="1"/>
+      <w:numFmt w:val="decimal"/>
+      <w:lvlText w:val="%4."/>
+      <w:lvlJc w:val="left"/>
+      <w:pPr>
+        <w:ind w:left="3600" w:hanging="360"/>
+      </w:pPr>
+    </w:lvl>
+    <w:lvl w:ilvl="4" w:tplc="04090019" w:tentative="1">
+      <w:start w:val="1"/>
+      <w:numFmt w:val="lowerLetter"/>
+      <w:lvlText w:val="%5."/>
+      <w:lvlJc w:val="left"/>
+      <w:pPr>
+        <w:ind w:left="4320" w:hanging="360"/>
+      </w:pPr>
+    </w:lvl>
+    <w:lvl w:ilvl="5" w:tplc="0409001B" w:tentative="1">
+      <w:start w:val="1"/>
+      <w:numFmt w:val="lowerRoman"/>
+      <w:lvlText w:val="%6."/>
+      <w:lvlJc w:val="right"/>
+      <w:pPr>
+        <w:ind w:left="5040" w:hanging="180"/>
+      </w:pPr>
+    </w:lvl>
+    <w:lvl w:ilvl="6" w:tplc="0409000F" w:tentative="1">
+      <w:start w:val="1"/>
+      <w:numFmt w:val="decimal"/>
+      <w:lvlText w:val="%7."/>
+      <w:lvlJc w:val="left"/>
+      <w:pPr>
+        <w:ind w:left="5760" w:hanging="360"/>
+      </w:pPr>
+    </w:lvl>
+    <w:lvl w:ilvl="7" w:tplc="04090019" w:tentative="1">
+      <w:start w:val="1"/>
+      <w:numFmt w:val="lowerLetter"/>
+      <w:lvlText w:val="%8."/>
+      <w:lvlJc w:val="left"/>
+      <w:pPr>
+        <w:ind w:left="6480" w:hanging="360"/>
+      </w:pPr>
+    </w:lvl>
+    <w:lvl w:ilvl="8" w:tplc="0409001B" w:tentative="1">
+      <w:start w:val="1"/>
+      <w:numFmt w:val="lowerRoman"/>
+      <w:lvlText w:val="%9."/>
+      <w:lvlJc w:val="right"/>
+      <w:pPr>
+        <w:ind w:left="7200" w:hanging="180"/>
+      </w:pPr>
+    </w:lvl>
+  </w:abstractNum>
+  <w:abstractNum w:abstractNumId="42">
     <w:nsid w:val="79CB2920"/>
     <w:multiLevelType w:val="hybridMultilevel"/>
     <w:tmpl w:val="C8CCD406"/>
@@ -14347,7 +14975,7 @@
       </w:rPr>
     </w:lvl>
   </w:abstractNum>
-  <w:abstractNum w:abstractNumId="42">
+  <w:abstractNum w:abstractNumId="43">
     <w:nsid w:val="7D044DEE"/>
     <w:multiLevelType w:val="hybridMultilevel"/>
     <w:tmpl w:val="CA687768"/>
@@ -14433,7 +15061,7 @@
       </w:pPr>
     </w:lvl>
   </w:abstractNum>
-  <w:abstractNum w:abstractNumId="43">
+  <w:abstractNum w:abstractNumId="44">
     <w:nsid w:val="7D8C2E9F"/>
     <w:multiLevelType w:val="hybridMultilevel"/>
     <w:tmpl w:val="6E2E60F0"/>
@@ -14605,7 +15233,7 @@
     <w:abstractNumId w:val="38"/>
   </w:num>
   <w:num w:numId="11">
-    <w:abstractNumId w:val="43"/>
+    <w:abstractNumId w:val="44"/>
   </w:num>
   <w:num w:numId="12">
     <w:abstractNumId w:val="0"/>
@@ -14620,7 +15248,7 @@
     <w:abstractNumId w:val="22"/>
   </w:num>
   <w:num w:numId="16">
-    <w:abstractNumId w:val="41"/>
+    <w:abstractNumId w:val="42"/>
   </w:num>
   <w:num w:numId="17">
     <w:abstractNumId w:val="37"/>
@@ -14701,10 +15329,13 @@
     <w:abstractNumId w:val="33"/>
   </w:num>
   <w:num w:numId="43">
-    <w:abstractNumId w:val="42"/>
+    <w:abstractNumId w:val="43"/>
   </w:num>
   <w:num w:numId="44">
     <w:abstractNumId w:val="32"/>
+  </w:num>
+  <w:num w:numId="45">
+    <w:abstractNumId w:val="41"/>
   </w:num>
   <w:numIdMacAtCleanup w:val="26"/>
 </w:numbering>
@@ -17424,7 +18055,6 @@
       <w:spacing w:after="0" w:line="240" w:lineRule="auto"/>
     </w:pPr>
     <w:tblPr>
-      <w:tblInd w:w="0" w:type="dxa"/>
       <w:tblBorders>
         <w:top w:val="single" w:sz="4" w:space="0" w:color="000000" w:themeColor="text1"/>
         <w:left w:val="single" w:sz="4" w:space="0" w:color="000000" w:themeColor="text1"/>
@@ -17433,12 +18063,6 @@
         <w:insideH w:val="single" w:sz="4" w:space="0" w:color="000000" w:themeColor="text1"/>
         <w:insideV w:val="single" w:sz="4" w:space="0" w:color="000000" w:themeColor="text1"/>
       </w:tblBorders>
-      <w:tblCellMar>
-        <w:top w:w="0" w:type="dxa"/>
-        <w:left w:w="108" w:type="dxa"/>
-        <w:bottom w:w="0" w:type="dxa"/>
-        <w:right w:w="108" w:type="dxa"/>
-      </w:tblCellMar>
     </w:tblPr>
   </w:style>
   <w:style w:type="character" w:customStyle="1" w:styleId="apple-converted-space">
@@ -20155,7 +20779,6 @@
       <w:spacing w:after="0" w:line="240" w:lineRule="auto"/>
     </w:pPr>
     <w:tblPr>
-      <w:tblInd w:w="0" w:type="dxa"/>
       <w:tblBorders>
         <w:top w:val="single" w:sz="4" w:space="0" w:color="000000" w:themeColor="text1"/>
         <w:left w:val="single" w:sz="4" w:space="0" w:color="000000" w:themeColor="text1"/>
@@ -20164,12 +20787,6 @@
         <w:insideH w:val="single" w:sz="4" w:space="0" w:color="000000" w:themeColor="text1"/>
         <w:insideV w:val="single" w:sz="4" w:space="0" w:color="000000" w:themeColor="text1"/>
       </w:tblBorders>
-      <w:tblCellMar>
-        <w:top w:w="0" w:type="dxa"/>
-        <w:left w:w="108" w:type="dxa"/>
-        <w:bottom w:w="0" w:type="dxa"/>
-        <w:right w:w="108" w:type="dxa"/>
-      </w:tblCellMar>
     </w:tblPr>
   </w:style>
   <w:style w:type="character" w:customStyle="1" w:styleId="apple-converted-space">
@@ -20480,7 +21097,7 @@
 </file>
 
 <file path=customXml/itemProps1.xml><?xml version="1.0" encoding="utf-8"?>
-<ds:datastoreItem xmlns:ds="http://schemas.openxmlformats.org/officeDocument/2006/customXml" ds:itemID="{9D08EAB6-178F-4319-B0C7-BBE1CCA9BAB1}">
+<ds:datastoreItem xmlns:ds="http://schemas.openxmlformats.org/officeDocument/2006/customXml" ds:itemID="{E9222F44-772C-4C21-B440-3ADA6A634AE8}">
   <ds:schemaRefs>
     <ds:schemaRef ds:uri="http://schemas.openxmlformats.org/officeDocument/2006/bibliography"/>
   </ds:schemaRefs>
@@ -20488,7 +21105,7 @@
 </file>
 
 <file path=customXml/itemProps2.xml><?xml version="1.0" encoding="utf-8"?>
-<ds:datastoreItem xmlns:ds="http://schemas.openxmlformats.org/officeDocument/2006/customXml" ds:itemID="{90CA8394-4F26-47B6-82F1-13A1F0F59CE8}">
+<ds:datastoreItem xmlns:ds="http://schemas.openxmlformats.org/officeDocument/2006/customXml" ds:itemID="{55A6CFE2-C1DE-4D30-97E7-92F7444ADBE7}">
   <ds:schemaRefs>
     <ds:schemaRef ds:uri="http://schemas.openxmlformats.org/officeDocument/2006/bibliography"/>
   </ds:schemaRefs>
@@ -20496,7 +21113,7 @@
 </file>
 
 <file path=customXml/itemProps3.xml><?xml version="1.0" encoding="utf-8"?>
-<ds:datastoreItem xmlns:ds="http://schemas.openxmlformats.org/officeDocument/2006/customXml" ds:itemID="{E072E54E-B725-452F-824F-2A3D40C7F34F}">
+<ds:datastoreItem xmlns:ds="http://schemas.openxmlformats.org/officeDocument/2006/customXml" ds:itemID="{1594FF60-91F5-4DCD-9851-F8C15C786750}">
   <ds:schemaRefs>
     <ds:schemaRef ds:uri="http://schemas.openxmlformats.org/officeDocument/2006/bibliography"/>
   </ds:schemaRefs>
@@ -20504,7 +21121,7 @@
 </file>
 
 <file path=customXml/itemProps4.xml><?xml version="1.0" encoding="utf-8"?>
-<ds:datastoreItem xmlns:ds="http://schemas.openxmlformats.org/officeDocument/2006/customXml" ds:itemID="{6A09C804-AB88-46BF-8FE1-DD31F587163A}">
+<ds:datastoreItem xmlns:ds="http://schemas.openxmlformats.org/officeDocument/2006/customXml" ds:itemID="{350B6081-A920-4639-8EB2-FB1F9E1B279D}">
   <ds:schemaRefs>
     <ds:schemaRef ds:uri="http://schemas.openxmlformats.org/officeDocument/2006/bibliography"/>
   </ds:schemaRefs>

</xml_diff>